<commit_message>
Revert "Merge branch 'main' of https://github.com/Devarthran/ImpostersRAD into main"
This reverts commit 1ee9d07e324e0b2dc91b7c21f05a5e8ef4ec74eb, reversing
changes made to 1932a71f770c3750574f8b7f6630973beccbb18e.
</commit_message>
<xml_diff>
--- a/Sprint Three/Software Development Testing Plan.docx
+++ b/Sprint Three/Software Development Testing Plan.docx
@@ -1,6 +1,6 @@
 
 <file path=word/document.xml><?xml version="1.0" encoding="utf-8"?>
-<w:document xmlns:wpc="http://schemas.microsoft.com/office/word/2010/wordprocessingCanvas" xmlns:cx="http://schemas.microsoft.com/office/drawing/2014/chartex" xmlns:cx1="http://schemas.microsoft.com/office/drawing/2015/9/8/chartex" xmlns:cx2="http://schemas.microsoft.com/office/drawing/2015/10/21/chartex" xmlns:cx3="http://schemas.microsoft.com/office/drawing/2016/5/9/chartex" xmlns:cx4="http://schemas.microsoft.com/office/drawing/2016/5/10/chartex" xmlns:cx5="http://schemas.microsoft.com/office/drawing/2016/5/11/chartex" xmlns:cx6="http://schemas.microsoft.com/office/drawing/2016/5/12/chartex" xmlns:cx7="http://schemas.microsoft.com/office/drawing/2016/5/13/chartex" xmlns:cx8="http://schemas.microsoft.com/office/drawing/2016/5/14/chartex" xmlns:mc="http://schemas.openxmlformats.org/markup-compatibility/2006" xmlns:aink="http://schemas.microsoft.com/office/drawing/2016/ink" xmlns:am3d="http://schemas.microsoft.com/office/drawing/2017/model3d" xmlns:o="urn:schemas-microsoft-com:office:office" xmlns:r="http://schemas.openxmlformats.org/officeDocument/2006/relationships" xmlns:m="http://schemas.openxmlformats.org/officeDocument/2006/math" xmlns:v="urn:schemas-microsoft-com:vml" xmlns:wp14="http://schemas.microsoft.com/office/word/2010/wordprocessingDrawing" xmlns:wp="http://schemas.openxmlformats.org/drawingml/2006/wordprocessingDrawing" xmlns:w10="urn:schemas-microsoft-com:office:word" xmlns:w="http://schemas.openxmlformats.org/wordprocessingml/2006/main" xmlns:w14="http://schemas.microsoft.com/office/word/2010/wordml" xmlns:w15="http://schemas.microsoft.com/office/word/2012/wordml" xmlns:w16cex="http://schemas.microsoft.com/office/word/2018/wordml/cex" xmlns:w16cid="http://schemas.microsoft.com/office/word/2016/wordml/cid" xmlns:w16="http://schemas.microsoft.com/office/word/2018/wordml" xmlns:w16se="http://schemas.microsoft.com/office/word/2015/wordml/symex" xmlns:wpg="http://schemas.microsoft.com/office/word/2010/wordprocessingGroup" xmlns:wpi="http://schemas.microsoft.com/office/word/2010/wordprocessingInk" xmlns:wne="http://schemas.microsoft.com/office/word/2006/wordml" xmlns:wps="http://schemas.microsoft.com/office/word/2010/wordprocessingShape" mc:Ignorable="w14 w15 w16se w16cid w16 w16cex wp14">
+<w:document xmlns:wpc="http://schemas.microsoft.com/office/word/2010/wordprocessingCanvas" xmlns:cx="http://schemas.microsoft.com/office/drawing/2014/chartex" xmlns:cx1="http://schemas.microsoft.com/office/drawing/2015/9/8/chartex" xmlns:mc="http://schemas.openxmlformats.org/markup-compatibility/2006" xmlns:o="urn:schemas-microsoft-com:office:office" xmlns:r="http://schemas.openxmlformats.org/officeDocument/2006/relationships" xmlns:m="http://schemas.openxmlformats.org/officeDocument/2006/math" xmlns:v="urn:schemas-microsoft-com:vml" xmlns:wp14="http://schemas.microsoft.com/office/word/2010/wordprocessingDrawing" xmlns:wp="http://schemas.openxmlformats.org/drawingml/2006/wordprocessingDrawing" xmlns:w10="urn:schemas-microsoft-com:office:word" xmlns:w="http://schemas.openxmlformats.org/wordprocessingml/2006/main" xmlns:w14="http://schemas.microsoft.com/office/word/2010/wordml" xmlns:w15="http://schemas.microsoft.com/office/word/2012/wordml" xmlns:w16se="http://schemas.microsoft.com/office/word/2015/wordml/symex" xmlns:wpg="http://schemas.microsoft.com/office/word/2010/wordprocessingGroup" xmlns:wpi="http://schemas.microsoft.com/office/word/2010/wordprocessingInk" xmlns:wne="http://schemas.microsoft.com/office/word/2006/wordml" xmlns:wps="http://schemas.microsoft.com/office/word/2010/wordprocessingShape" mc:Ignorable="w14 w15 w16se wp14">
   <w:body>
     <w:p>
       <w:pPr>
@@ -1917,7 +1917,10 @@
               <w:cnfStyle w:val="000000100000" w:firstRow="0" w:lastRow="0" w:firstColumn="0" w:lastColumn="0" w:oddVBand="0" w:evenVBand="0" w:oddHBand="1" w:evenHBand="0" w:firstRowFirstColumn="0" w:firstRowLastColumn="0" w:lastRowFirstColumn="0" w:lastRowLastColumn="0"/>
             </w:pPr>
             <w:r>
-              <w:t>Pass</w:t>
+              <w:t>P</w:t>
+            </w:r>
+            <w:r>
+              <w:t>ass</w:t>
             </w:r>
           </w:p>
         </w:tc>
@@ -2571,10 +2574,15 @@
         </w:tc>
       </w:tr>
     </w:tbl>
-    <w:p/>
+    <w:p>
+      <w:bookmarkStart w:id="56" w:name="_GoBack"/>
+      <w:bookmarkEnd w:id="56"/>
+    </w:p>
     <w:p>
       <w:pPr>
         <w:rPr>
+          <w:rFonts w:asciiTheme="majorHAnsi" w:eastAsiaTheme="majorEastAsia" w:hAnsiTheme="majorHAnsi" w:cstheme="majorBidi"/>
+          <w:color w:val="007789" w:themeColor="accent1" w:themeShade="BF"/>
           <w:sz w:val="36"/>
         </w:rPr>
       </w:pPr>
@@ -2691,7 +2699,7 @@
 </file>
 
 <file path=word/endnotes.xml><?xml version="1.0" encoding="utf-8"?>
-<w:endnotes xmlns:wpc="http://schemas.microsoft.com/office/word/2010/wordprocessingCanvas" xmlns:cx="http://schemas.microsoft.com/office/drawing/2014/chartex" xmlns:cx1="http://schemas.microsoft.com/office/drawing/2015/9/8/chartex" xmlns:cx2="http://schemas.microsoft.com/office/drawing/2015/10/21/chartex" xmlns:cx3="http://schemas.microsoft.com/office/drawing/2016/5/9/chartex" xmlns:cx4="http://schemas.microsoft.com/office/drawing/2016/5/10/chartex" xmlns:cx5="http://schemas.microsoft.com/office/drawing/2016/5/11/chartex" xmlns:cx6="http://schemas.microsoft.com/office/drawing/2016/5/12/chartex" xmlns:cx7="http://schemas.microsoft.com/office/drawing/2016/5/13/chartex" xmlns:cx8="http://schemas.microsoft.com/office/drawing/2016/5/14/chartex" xmlns:mc="http://schemas.openxmlformats.org/markup-compatibility/2006" xmlns:aink="http://schemas.microsoft.com/office/drawing/2016/ink" xmlns:am3d="http://schemas.microsoft.com/office/drawing/2017/model3d" xmlns:o="urn:schemas-microsoft-com:office:office" xmlns:r="http://schemas.openxmlformats.org/officeDocument/2006/relationships" xmlns:m="http://schemas.openxmlformats.org/officeDocument/2006/math" xmlns:v="urn:schemas-microsoft-com:vml" xmlns:wp14="http://schemas.microsoft.com/office/word/2010/wordprocessingDrawing" xmlns:wp="http://schemas.openxmlformats.org/drawingml/2006/wordprocessingDrawing" xmlns:w10="urn:schemas-microsoft-com:office:word" xmlns:w="http://schemas.openxmlformats.org/wordprocessingml/2006/main" xmlns:w14="http://schemas.microsoft.com/office/word/2010/wordml" xmlns:w15="http://schemas.microsoft.com/office/word/2012/wordml" xmlns:w16cex="http://schemas.microsoft.com/office/word/2018/wordml/cex" xmlns:w16cid="http://schemas.microsoft.com/office/word/2016/wordml/cid" xmlns:w16="http://schemas.microsoft.com/office/word/2018/wordml" xmlns:w16se="http://schemas.microsoft.com/office/word/2015/wordml/symex" xmlns:wpg="http://schemas.microsoft.com/office/word/2010/wordprocessingGroup" xmlns:wpi="http://schemas.microsoft.com/office/word/2010/wordprocessingInk" xmlns:wne="http://schemas.microsoft.com/office/word/2006/wordml" xmlns:wps="http://schemas.microsoft.com/office/word/2010/wordprocessingShape" mc:Ignorable="w14 w15 w16se w16cid w16 w16cex wp14">
+<w:endnotes xmlns:wpc="http://schemas.microsoft.com/office/word/2010/wordprocessingCanvas" xmlns:cx="http://schemas.microsoft.com/office/drawing/2014/chartex" xmlns:cx1="http://schemas.microsoft.com/office/drawing/2015/9/8/chartex" xmlns:mc="http://schemas.openxmlformats.org/markup-compatibility/2006" xmlns:o="urn:schemas-microsoft-com:office:office" xmlns:r="http://schemas.openxmlformats.org/officeDocument/2006/relationships" xmlns:m="http://schemas.openxmlformats.org/officeDocument/2006/math" xmlns:v="urn:schemas-microsoft-com:vml" xmlns:wp14="http://schemas.microsoft.com/office/word/2010/wordprocessingDrawing" xmlns:wp="http://schemas.openxmlformats.org/drawingml/2006/wordprocessingDrawing" xmlns:w10="urn:schemas-microsoft-com:office:word" xmlns:w="http://schemas.openxmlformats.org/wordprocessingml/2006/main" xmlns:w14="http://schemas.microsoft.com/office/word/2010/wordml" xmlns:w15="http://schemas.microsoft.com/office/word/2012/wordml" xmlns:w16se="http://schemas.microsoft.com/office/word/2015/wordml/symex" xmlns:wpg="http://schemas.microsoft.com/office/word/2010/wordprocessingGroup" xmlns:wpi="http://schemas.microsoft.com/office/word/2010/wordprocessingInk" xmlns:wne="http://schemas.microsoft.com/office/word/2006/wordml" xmlns:wps="http://schemas.microsoft.com/office/word/2010/wordprocessingShape" mc:Ignorable="w14 w15 w16se wp14">
   <w:endnote w:type="separator" w:id="-1">
     <w:p>
       <w:pPr>
@@ -2716,7 +2724,7 @@
 </file>
 
 <file path=word/footnotes.xml><?xml version="1.0" encoding="utf-8"?>
-<w:footnotes xmlns:wpc="http://schemas.microsoft.com/office/word/2010/wordprocessingCanvas" xmlns:cx="http://schemas.microsoft.com/office/drawing/2014/chartex" xmlns:cx1="http://schemas.microsoft.com/office/drawing/2015/9/8/chartex" xmlns:cx2="http://schemas.microsoft.com/office/drawing/2015/10/21/chartex" xmlns:cx3="http://schemas.microsoft.com/office/drawing/2016/5/9/chartex" xmlns:cx4="http://schemas.microsoft.com/office/drawing/2016/5/10/chartex" xmlns:cx5="http://schemas.microsoft.com/office/drawing/2016/5/11/chartex" xmlns:cx6="http://schemas.microsoft.com/office/drawing/2016/5/12/chartex" xmlns:cx7="http://schemas.microsoft.com/office/drawing/2016/5/13/chartex" xmlns:cx8="http://schemas.microsoft.com/office/drawing/2016/5/14/chartex" xmlns:mc="http://schemas.openxmlformats.org/markup-compatibility/2006" xmlns:aink="http://schemas.microsoft.com/office/drawing/2016/ink" xmlns:am3d="http://schemas.microsoft.com/office/drawing/2017/model3d" xmlns:o="urn:schemas-microsoft-com:office:office" xmlns:r="http://schemas.openxmlformats.org/officeDocument/2006/relationships" xmlns:m="http://schemas.openxmlformats.org/officeDocument/2006/math" xmlns:v="urn:schemas-microsoft-com:vml" xmlns:wp14="http://schemas.microsoft.com/office/word/2010/wordprocessingDrawing" xmlns:wp="http://schemas.openxmlformats.org/drawingml/2006/wordprocessingDrawing" xmlns:w10="urn:schemas-microsoft-com:office:word" xmlns:w="http://schemas.openxmlformats.org/wordprocessingml/2006/main" xmlns:w14="http://schemas.microsoft.com/office/word/2010/wordml" xmlns:w15="http://schemas.microsoft.com/office/word/2012/wordml" xmlns:w16cex="http://schemas.microsoft.com/office/word/2018/wordml/cex" xmlns:w16cid="http://schemas.microsoft.com/office/word/2016/wordml/cid" xmlns:w16="http://schemas.microsoft.com/office/word/2018/wordml" xmlns:w16se="http://schemas.microsoft.com/office/word/2015/wordml/symex" xmlns:wpg="http://schemas.microsoft.com/office/word/2010/wordprocessingGroup" xmlns:wpi="http://schemas.microsoft.com/office/word/2010/wordprocessingInk" xmlns:wne="http://schemas.microsoft.com/office/word/2006/wordml" xmlns:wps="http://schemas.microsoft.com/office/word/2010/wordprocessingShape" mc:Ignorable="w14 w15 w16se w16cid w16 w16cex wp14">
+<w:footnotes xmlns:wpc="http://schemas.microsoft.com/office/word/2010/wordprocessingCanvas" xmlns:cx="http://schemas.microsoft.com/office/drawing/2014/chartex" xmlns:cx1="http://schemas.microsoft.com/office/drawing/2015/9/8/chartex" xmlns:mc="http://schemas.openxmlformats.org/markup-compatibility/2006" xmlns:o="urn:schemas-microsoft-com:office:office" xmlns:r="http://schemas.openxmlformats.org/officeDocument/2006/relationships" xmlns:m="http://schemas.openxmlformats.org/officeDocument/2006/math" xmlns:v="urn:schemas-microsoft-com:vml" xmlns:wp14="http://schemas.microsoft.com/office/word/2010/wordprocessingDrawing" xmlns:wp="http://schemas.openxmlformats.org/drawingml/2006/wordprocessingDrawing" xmlns:w10="urn:schemas-microsoft-com:office:word" xmlns:w="http://schemas.openxmlformats.org/wordprocessingml/2006/main" xmlns:w14="http://schemas.microsoft.com/office/word/2010/wordml" xmlns:w15="http://schemas.microsoft.com/office/word/2012/wordml" xmlns:w16se="http://schemas.microsoft.com/office/word/2015/wordml/symex" xmlns:wpg="http://schemas.microsoft.com/office/word/2010/wordprocessingGroup" xmlns:wpi="http://schemas.microsoft.com/office/word/2010/wordprocessingInk" xmlns:wne="http://schemas.microsoft.com/office/word/2006/wordml" xmlns:wps="http://schemas.microsoft.com/office/word/2010/wordprocessingShape" mc:Ignorable="w14 w15 w16se wp14">
   <w:footnote w:type="separator" w:id="-1">
     <w:p>
       <w:pPr>
@@ -2741,7 +2749,7 @@
 </file>
 
 <file path=word/header1.xml><?xml version="1.0" encoding="utf-8"?>
-<w:hdr xmlns:wpc="http://schemas.microsoft.com/office/word/2010/wordprocessingCanvas" xmlns:cx="http://schemas.microsoft.com/office/drawing/2014/chartex" xmlns:cx1="http://schemas.microsoft.com/office/drawing/2015/9/8/chartex" xmlns:cx2="http://schemas.microsoft.com/office/drawing/2015/10/21/chartex" xmlns:cx3="http://schemas.microsoft.com/office/drawing/2016/5/9/chartex" xmlns:cx4="http://schemas.microsoft.com/office/drawing/2016/5/10/chartex" xmlns:cx5="http://schemas.microsoft.com/office/drawing/2016/5/11/chartex" xmlns:cx6="http://schemas.microsoft.com/office/drawing/2016/5/12/chartex" xmlns:cx7="http://schemas.microsoft.com/office/drawing/2016/5/13/chartex" xmlns:cx8="http://schemas.microsoft.com/office/drawing/2016/5/14/chartex" xmlns:mc="http://schemas.openxmlformats.org/markup-compatibility/2006" xmlns:aink="http://schemas.microsoft.com/office/drawing/2016/ink" xmlns:am3d="http://schemas.microsoft.com/office/drawing/2017/model3d" xmlns:o="urn:schemas-microsoft-com:office:office" xmlns:r="http://schemas.openxmlformats.org/officeDocument/2006/relationships" xmlns:m="http://schemas.openxmlformats.org/officeDocument/2006/math" xmlns:v="urn:schemas-microsoft-com:vml" xmlns:wp14="http://schemas.microsoft.com/office/word/2010/wordprocessingDrawing" xmlns:wp="http://schemas.openxmlformats.org/drawingml/2006/wordprocessingDrawing" xmlns:w10="urn:schemas-microsoft-com:office:word" xmlns:w="http://schemas.openxmlformats.org/wordprocessingml/2006/main" xmlns:w14="http://schemas.microsoft.com/office/word/2010/wordml" xmlns:w15="http://schemas.microsoft.com/office/word/2012/wordml" xmlns:w16cex="http://schemas.microsoft.com/office/word/2018/wordml/cex" xmlns:w16cid="http://schemas.microsoft.com/office/word/2016/wordml/cid" xmlns:w16="http://schemas.microsoft.com/office/word/2018/wordml" xmlns:w16se="http://schemas.microsoft.com/office/word/2015/wordml/symex" xmlns:wpg="http://schemas.microsoft.com/office/word/2010/wordprocessingGroup" xmlns:wpi="http://schemas.microsoft.com/office/word/2010/wordprocessingInk" xmlns:wne="http://schemas.microsoft.com/office/word/2006/wordml" xmlns:wps="http://schemas.microsoft.com/office/word/2010/wordprocessingShape" mc:Ignorable="w14 w15 w16se w16cid w16 w16cex wp14">
+<w:hdr xmlns:wpc="http://schemas.microsoft.com/office/word/2010/wordprocessingCanvas" xmlns:cx="http://schemas.microsoft.com/office/drawing/2014/chartex" xmlns:cx1="http://schemas.microsoft.com/office/drawing/2015/9/8/chartex" xmlns:mc="http://schemas.openxmlformats.org/markup-compatibility/2006" xmlns:o="urn:schemas-microsoft-com:office:office" xmlns:r="http://schemas.openxmlformats.org/officeDocument/2006/relationships" xmlns:m="http://schemas.openxmlformats.org/officeDocument/2006/math" xmlns:v="urn:schemas-microsoft-com:vml" xmlns:wp14="http://schemas.microsoft.com/office/word/2010/wordprocessingDrawing" xmlns:wp="http://schemas.openxmlformats.org/drawingml/2006/wordprocessingDrawing" xmlns:w10="urn:schemas-microsoft-com:office:word" xmlns:w="http://schemas.openxmlformats.org/wordprocessingml/2006/main" xmlns:w14="http://schemas.microsoft.com/office/word/2010/wordml" xmlns:w15="http://schemas.microsoft.com/office/word/2012/wordml" xmlns:w16se="http://schemas.microsoft.com/office/word/2015/wordml/symex" xmlns:wpg="http://schemas.microsoft.com/office/word/2010/wordprocessingGroup" xmlns:wpi="http://schemas.microsoft.com/office/word/2010/wordprocessingInk" xmlns:wne="http://schemas.microsoft.com/office/word/2006/wordml" xmlns:wps="http://schemas.microsoft.com/office/word/2010/wordprocessingShape" mc:Ignorable="w14 w15 w16se wp14">
   <w:p>
     <w:pPr>
       <w:pStyle w:val="Subtitle"/>
@@ -2752,7 +2760,7 @@
 </file>
 
 <file path=word/numbering.xml><?xml version="1.0" encoding="utf-8"?>
-<w:numbering xmlns:wpc="http://schemas.microsoft.com/office/word/2010/wordprocessingCanvas" xmlns:cx="http://schemas.microsoft.com/office/drawing/2014/chartex" xmlns:cx1="http://schemas.microsoft.com/office/drawing/2015/9/8/chartex" xmlns:cx2="http://schemas.microsoft.com/office/drawing/2015/10/21/chartex" xmlns:cx3="http://schemas.microsoft.com/office/drawing/2016/5/9/chartex" xmlns:cx4="http://schemas.microsoft.com/office/drawing/2016/5/10/chartex" xmlns:cx5="http://schemas.microsoft.com/office/drawing/2016/5/11/chartex" xmlns:cx6="http://schemas.microsoft.com/office/drawing/2016/5/12/chartex" xmlns:cx7="http://schemas.microsoft.com/office/drawing/2016/5/13/chartex" xmlns:cx8="http://schemas.microsoft.com/office/drawing/2016/5/14/chartex" xmlns:mc="http://schemas.openxmlformats.org/markup-compatibility/2006" xmlns:aink="http://schemas.microsoft.com/office/drawing/2016/ink" xmlns:am3d="http://schemas.microsoft.com/office/drawing/2017/model3d" xmlns:o="urn:schemas-microsoft-com:office:office" xmlns:r="http://schemas.openxmlformats.org/officeDocument/2006/relationships" xmlns:m="http://schemas.openxmlformats.org/officeDocument/2006/math" xmlns:v="urn:schemas-microsoft-com:vml" xmlns:wp14="http://schemas.microsoft.com/office/word/2010/wordprocessingDrawing" xmlns:wp="http://schemas.openxmlformats.org/drawingml/2006/wordprocessingDrawing" xmlns:w10="urn:schemas-microsoft-com:office:word" xmlns:w="http://schemas.openxmlformats.org/wordprocessingml/2006/main" xmlns:w14="http://schemas.microsoft.com/office/word/2010/wordml" xmlns:w15="http://schemas.microsoft.com/office/word/2012/wordml" xmlns:w16cex="http://schemas.microsoft.com/office/word/2018/wordml/cex" xmlns:w16cid="http://schemas.microsoft.com/office/word/2016/wordml/cid" xmlns:w16="http://schemas.microsoft.com/office/word/2018/wordml" xmlns:w16se="http://schemas.microsoft.com/office/word/2015/wordml/symex" xmlns:wpg="http://schemas.microsoft.com/office/word/2010/wordprocessingGroup" xmlns:wpi="http://schemas.microsoft.com/office/word/2010/wordprocessingInk" xmlns:wne="http://schemas.microsoft.com/office/word/2006/wordml" xmlns:wps="http://schemas.microsoft.com/office/word/2010/wordprocessingShape" mc:Ignorable="w14 w15 w16se w16cid w16 w16cex wp14">
+<w:numbering xmlns:wpc="http://schemas.microsoft.com/office/word/2010/wordprocessingCanvas" xmlns:cx="http://schemas.microsoft.com/office/drawing/2014/chartex" xmlns:cx1="http://schemas.microsoft.com/office/drawing/2015/9/8/chartex" xmlns:mc="http://schemas.openxmlformats.org/markup-compatibility/2006" xmlns:o="urn:schemas-microsoft-com:office:office" xmlns:r="http://schemas.openxmlformats.org/officeDocument/2006/relationships" xmlns:m="http://schemas.openxmlformats.org/officeDocument/2006/math" xmlns:v="urn:schemas-microsoft-com:vml" xmlns:wp14="http://schemas.microsoft.com/office/word/2010/wordprocessingDrawing" xmlns:wp="http://schemas.openxmlformats.org/drawingml/2006/wordprocessingDrawing" xmlns:w10="urn:schemas-microsoft-com:office:word" xmlns:w="http://schemas.openxmlformats.org/wordprocessingml/2006/main" xmlns:w14="http://schemas.microsoft.com/office/word/2010/wordml" xmlns:w15="http://schemas.microsoft.com/office/word/2012/wordml" xmlns:w16se="http://schemas.microsoft.com/office/word/2015/wordml/symex" xmlns:wpg="http://schemas.microsoft.com/office/word/2010/wordprocessingGroup" xmlns:wpi="http://schemas.microsoft.com/office/word/2010/wordprocessingInk" xmlns:wne="http://schemas.microsoft.com/office/word/2006/wordml" xmlns:wps="http://schemas.microsoft.com/office/word/2010/wordprocessingShape" mc:Ignorable="w14 w15 w16se wp14">
   <w:abstractNum w:abstractNumId="0" w15:restartNumberingAfterBreak="0">
     <w:nsid w:val="FFFFFF7C"/>
     <w:multiLevelType w:val="singleLevel"/>
@@ -5105,7 +5113,7 @@
 </file>
 
 <file path=word/styles.xml><?xml version="1.0" encoding="utf-8"?>
-<w:styles xmlns:mc="http://schemas.openxmlformats.org/markup-compatibility/2006" xmlns:r="http://schemas.openxmlformats.org/officeDocument/2006/relationships" xmlns:w="http://schemas.openxmlformats.org/wordprocessingml/2006/main" xmlns:w14="http://schemas.microsoft.com/office/word/2010/wordml" xmlns:w15="http://schemas.microsoft.com/office/word/2012/wordml" xmlns:w16cex="http://schemas.microsoft.com/office/word/2018/wordml/cex" xmlns:w16cid="http://schemas.microsoft.com/office/word/2016/wordml/cid" xmlns:w16="http://schemas.microsoft.com/office/word/2018/wordml" xmlns:w16se="http://schemas.microsoft.com/office/word/2015/wordml/symex" mc:Ignorable="w14 w15 w16se w16cid w16 w16cex">
+<w:styles xmlns:mc="http://schemas.openxmlformats.org/markup-compatibility/2006" xmlns:r="http://schemas.openxmlformats.org/officeDocument/2006/relationships" xmlns:w="http://schemas.openxmlformats.org/wordprocessingml/2006/main" xmlns:w14="http://schemas.microsoft.com/office/word/2010/wordml" xmlns:w15="http://schemas.microsoft.com/office/word/2012/wordml" xmlns:w16se="http://schemas.microsoft.com/office/word/2015/wordml/symex" mc:Ignorable="w14 w15 w16se">
   <w:docDefaults>
     <w:rPrDefault>
       <w:rPr>
@@ -5122,7 +5130,7 @@
       </w:pPr>
     </w:pPrDefault>
   </w:docDefaults>
-  <w:latentStyles w:defLockedState="0" w:defUIPriority="99" w:defSemiHidden="0" w:defUnhideWhenUsed="0" w:defQFormat="0" w:count="376">
+  <w:latentStyles w:defLockedState="0" w:defUIPriority="99" w:defSemiHidden="0" w:defUnhideWhenUsed="0" w:defQFormat="0" w:count="371">
     <w:lsdException w:name="Normal" w:uiPriority="0" w:qFormat="1"/>
     <w:lsdException w:name="heading 1" w:uiPriority="9" w:qFormat="1"/>
     <w:lsdException w:name="heading 2" w:semiHidden="1" w:uiPriority="9" w:unhideWhenUsed="1" w:qFormat="1"/>
@@ -5228,6 +5236,7 @@
     <w:lsdException w:name="HTML Sample" w:semiHidden="1" w:unhideWhenUsed="1"/>
     <w:lsdException w:name="HTML Typewriter" w:semiHidden="1" w:unhideWhenUsed="1"/>
     <w:lsdException w:name="HTML Variable" w:semiHidden="1" w:unhideWhenUsed="1"/>
+    <w:lsdException w:name="Normal Table" w:semiHidden="1" w:unhideWhenUsed="1"/>
     <w:lsdException w:name="annotation subject" w:semiHidden="1" w:unhideWhenUsed="1"/>
     <w:lsdException w:name="No List" w:semiHidden="1" w:unhideWhenUsed="1"/>
     <w:lsdException w:name="Outline List 1" w:semiHidden="1" w:unhideWhenUsed="1"/>
@@ -5270,8 +5279,11 @@
     <w:lsdException w:name="Table Contemporary" w:semiHidden="1" w:unhideWhenUsed="1"/>
     <w:lsdException w:name="Table Elegant" w:semiHidden="1" w:unhideWhenUsed="1"/>
     <w:lsdException w:name="Table Professional" w:semiHidden="1" w:unhideWhenUsed="1"/>
+    <w:lsdException w:name="Table Subtle 1" w:semiHidden="1" w:unhideWhenUsed="1"/>
     <w:lsdException w:name="Table Subtle 2" w:semiHidden="1" w:unhideWhenUsed="1"/>
     <w:lsdException w:name="Table Web 1" w:semiHidden="1" w:unhideWhenUsed="1"/>
+    <w:lsdException w:name="Table Web 2" w:semiHidden="1" w:unhideWhenUsed="1"/>
+    <w:lsdException w:name="Table Web 3" w:semiHidden="1" w:unhideWhenUsed="1"/>
     <w:lsdException w:name="Balloon Text" w:semiHidden="1" w:unhideWhenUsed="1"/>
     <w:lsdException w:name="Table Grid" w:uiPriority="39"/>
     <w:lsdException w:name="Table Theme" w:semiHidden="1" w:unhideWhenUsed="1"/>
@@ -5490,11 +5502,6 @@
     <w:lsdException w:name="List Table 5 Dark Accent 6" w:uiPriority="50"/>
     <w:lsdException w:name="List Table 6 Colorful Accent 6" w:uiPriority="51"/>
     <w:lsdException w:name="List Table 7 Colorful Accent 6" w:uiPriority="52"/>
-    <w:lsdException w:name="Mention" w:semiHidden="1" w:unhideWhenUsed="1"/>
-    <w:lsdException w:name="Smart Hyperlink" w:semiHidden="1" w:unhideWhenUsed="1"/>
-    <w:lsdException w:name="Hashtag" w:semiHidden="1" w:unhideWhenUsed="1"/>
-    <w:lsdException w:name="Unresolved Mention" w:semiHidden="1" w:unhideWhenUsed="1"/>
-    <w:lsdException w:name="Smart Link" w:semiHidden="1" w:unhideWhenUsed="1"/>
   </w:latentStyles>
   <w:style w:type="paragraph" w:default="1" w:styleId="Normal">
     <w:name w:val="Normal"/>

</xml_diff>